<commit_message>
documentaion updated, 17 pages
</commit_message>
<xml_diff>
--- a/Documentation/Licence2018WorkingProgress.docx
+++ b/Documentation/Licence2018WorkingProgress.docx
@@ -325,13 +325,7 @@
               <w:rPr>
                 <w:b/>
               </w:rPr>
-              <w:t xml:space="preserve"> 18</w:t>
-            </w:r>
-            <w:r>
-              <w:rPr>
-                <w:b/>
-              </w:rPr>
-              <w:t>/06/2018</w:t>
+              <w:t xml:space="preserve"> 18/06/2018</w:t>
             </w:r>
           </w:p>
         </w:tc>
@@ -370,12 +364,12 @@
                 <w:numId w:val="1"/>
               </w:numPr>
               <w:rPr>
-                <w:color w:val="C00000"/>
-              </w:rPr>
-            </w:pPr>
-            <w:r>
-              <w:rPr>
-                <w:color w:val="C00000"/>
+                <w:color w:val="000000" w:themeColor="text1"/>
+              </w:rPr>
+            </w:pPr>
+            <w:r>
+              <w:rPr>
+                <w:color w:val="000000" w:themeColor="text1"/>
               </w:rPr>
               <w:t>Work on documentation</w:t>
             </w:r>
@@ -388,12 +382,12 @@
                 <w:numId w:val="1"/>
               </w:numPr>
               <w:rPr>
-                <w:color w:val="C00000"/>
-              </w:rPr>
-            </w:pPr>
-            <w:r>
-              <w:rPr>
-                <w:color w:val="C00000"/>
+                <w:color w:val="000000" w:themeColor="text1"/>
+              </w:rPr>
+            </w:pPr>
+            <w:r>
+              <w:rPr>
+                <w:color w:val="000000" w:themeColor="text1"/>
               </w:rPr>
               <w:t>Filled subchapter 2.1 (Application architecture)</w:t>
             </w:r>
@@ -406,12 +400,12 @@
                 <w:numId w:val="1"/>
               </w:numPr>
               <w:rPr>
-                <w:color w:val="C00000"/>
-              </w:rPr>
-            </w:pPr>
-            <w:r>
-              <w:rPr>
-                <w:color w:val="C00000"/>
+                <w:color w:val="000000" w:themeColor="text1"/>
+              </w:rPr>
+            </w:pPr>
+            <w:r>
+              <w:rPr>
+                <w:color w:val="000000" w:themeColor="text1"/>
               </w:rPr>
               <w:t>Created diagrams  + integrated in documentation</w:t>
             </w:r>
@@ -426,15 +420,15 @@
             </w:pPr>
             <w:r>
               <w:rPr>
-                <w:color w:val="C00000"/>
-              </w:rPr>
-              <w:t>[11</w:t>
-            </w:r>
-            <w:r>
-              <w:rPr>
-                <w:color w:val="C00000"/>
-              </w:rPr>
-              <w:t xml:space="preserve"> pages until now] (please review) </w:t>
+                <w:color w:val="000000" w:themeColor="text1"/>
+              </w:rPr>
+              <w:t>[11 pages</w:t>
+            </w:r>
+            <w:r>
+              <w:rPr>
+                <w:color w:val="000000" w:themeColor="text1"/>
+              </w:rPr>
+              <w:t xml:space="preserve">] (please review) </w:t>
             </w:r>
           </w:p>
         </w:tc>
@@ -446,6 +440,171 @@
         </w:tc>
       </w:tr>
     </w:tbl>
+    <w:p/>
+    <w:p/>
+    <w:p/>
+    <w:tbl>
+      <w:tblPr>
+        <w:tblStyle w:val="TableGrid"/>
+        <w:tblW w:w="0" w:type="auto"/>
+        <w:tblLook w:val="04A0" w:firstRow="1" w:lastRow="0" w:firstColumn="1" w:lastColumn="0" w:noHBand="0" w:noVBand="1"/>
+      </w:tblPr>
+      <w:tblGrid>
+        <w:gridCol w:w="3005"/>
+        <w:gridCol w:w="4787"/>
+        <w:gridCol w:w="1224"/>
+      </w:tblGrid>
+      <w:tr>
+        <w:tc>
+          <w:tcPr>
+            <w:tcW w:w="9016" w:type="dxa"/>
+            <w:gridSpan w:val="3"/>
+          </w:tcPr>
+          <w:p>
+            <w:r>
+              <w:rPr>
+                <w:b/>
+              </w:rPr>
+              <w:t xml:space="preserve">Data : </w:t>
+            </w:r>
+            <w:r>
+              <w:rPr>
+                <w:b/>
+              </w:rPr>
+              <w:t xml:space="preserve"> 19</w:t>
+            </w:r>
+            <w:r>
+              <w:rPr>
+                <w:b/>
+              </w:rPr>
+              <w:t>/06/2018</w:t>
+            </w:r>
+          </w:p>
+        </w:tc>
+      </w:tr>
+      <w:tr>
+        <w:trPr>
+          <w:trHeight w:val="1351"/>
+        </w:trPr>
+        <w:tc>
+          <w:tcPr>
+            <w:tcW w:w="3005" w:type="dxa"/>
+          </w:tcPr>
+          <w:p>
+            <w:pPr>
+              <w:rPr>
+                <w:b/>
+              </w:rPr>
+            </w:pPr>
+            <w:r>
+              <w:rPr>
+                <w:b/>
+              </w:rPr>
+              <w:t>Added work</w:t>
+            </w:r>
+          </w:p>
+        </w:tc>
+        <w:tc>
+          <w:tcPr>
+            <w:tcW w:w="4787" w:type="dxa"/>
+          </w:tcPr>
+          <w:p>
+            <w:pPr>
+              <w:pStyle w:val="ListParagraph"/>
+              <w:numPr>
+                <w:ilvl w:val="0"/>
+                <w:numId w:val="1"/>
+              </w:numPr>
+              <w:rPr>
+                <w:color w:val="C00000"/>
+              </w:rPr>
+            </w:pPr>
+            <w:r>
+              <w:rPr>
+                <w:color w:val="C00000"/>
+              </w:rPr>
+              <w:t>Work on documentation</w:t>
+            </w:r>
+          </w:p>
+          <w:p>
+            <w:pPr>
+              <w:pStyle w:val="ListParagraph"/>
+              <w:numPr>
+                <w:ilvl w:val="0"/>
+                <w:numId w:val="1"/>
+              </w:numPr>
+              <w:rPr>
+                <w:color w:val="C00000"/>
+              </w:rPr>
+            </w:pPr>
+            <w:r>
+              <w:rPr>
+                <w:color w:val="C00000"/>
+              </w:rPr>
+              <w:t>Filled subchapters in Introduction</w:t>
+            </w:r>
+          </w:p>
+          <w:p>
+            <w:pPr>
+              <w:pStyle w:val="ListParagraph"/>
+              <w:numPr>
+                <w:ilvl w:val="0"/>
+                <w:numId w:val="1"/>
+              </w:numPr>
+              <w:rPr>
+                <w:color w:val="C00000"/>
+              </w:rPr>
+            </w:pPr>
+            <w:r>
+              <w:rPr>
+                <w:color w:val="C00000"/>
+              </w:rPr>
+              <w:t xml:space="preserve">Created </w:t>
+            </w:r>
+            <w:r>
+              <w:rPr>
+                <w:color w:val="C00000"/>
+              </w:rPr>
+              <w:t>use case diagram + erd diagram</w:t>
+            </w:r>
+            <w:r>
+              <w:rPr>
+                <w:color w:val="C00000"/>
+              </w:rPr>
+              <w:t xml:space="preserve">  + integrated in documentation</w:t>
+            </w:r>
+          </w:p>
+          <w:p>
+            <w:pPr>
+              <w:pStyle w:val="ListParagraph"/>
+              <w:numPr>
+                <w:ilvl w:val="0"/>
+                <w:numId w:val="1"/>
+              </w:numPr>
+            </w:pPr>
+            <w:r>
+              <w:rPr>
+                <w:color w:val="C00000"/>
+              </w:rPr>
+              <w:t>[17</w:t>
+            </w:r>
+            <w:r>
+              <w:rPr>
+                <w:color w:val="C00000"/>
+              </w:rPr>
+              <w:t xml:space="preserve"> pages until now] (please review) </w:t>
+            </w:r>
+          </w:p>
+        </w:tc>
+        <w:tc>
+          <w:tcPr>
+            <w:tcW w:w="1224" w:type="dxa"/>
+          </w:tcPr>
+          <w:p/>
+        </w:tc>
+      </w:tr>
+    </w:tbl>
+    <w:p/>
     <w:p>
       <w:bookmarkStart w:id="0" w:name="_GoBack"/>
       <w:bookmarkEnd w:id="0"/>

</xml_diff>